<commit_message>
borde hecho con imagen detras del texto
</commit_message>
<xml_diff>
--- a/databasesandtemplate/Carta ejemplo.docx
+++ b/databasesandtemplate/Carta ejemplo.docx
@@ -12,6 +12,80 @@
           <w:szCs w:val="32"/>
         </w:rPr>
       </w:pPr>
+      <w:r>
+        <w:rPr>
+          <w:b/>
+          <w:bCs/>
+          <w:noProof/>
+          <w:sz w:val="32"/>
+          <w:szCs w:val="32"/>
+        </w:rPr>
+        <w:drawing>
+          <wp:anchor distT="0" distB="0" distL="114300" distR="114300" simplePos="0" relativeHeight="251658240" behindDoc="1" locked="0" layoutInCell="1" allowOverlap="1" wp14:anchorId="2E792286" wp14:editId="24E75A44">
+            <wp:simplePos x="0" y="0"/>
+            <wp:positionH relativeFrom="page">
+              <wp:align>right</wp:align>
+            </wp:positionH>
+            <wp:positionV relativeFrom="paragraph">
+              <wp:posOffset>-720070</wp:posOffset>
+            </wp:positionV>
+            <wp:extent cx="7547113" cy="10673255"/>
+            <wp:effectExtent l="0" t="0" r="0" b="0"/>
+            <wp:wrapNone/>
+            <wp:docPr id="3" name="Imagen 3"/>
+            <wp:cNvGraphicFramePr>
+              <a:graphicFrameLocks xmlns:a="http://schemas.openxmlformats.org/drawingml/2006/main" noChangeAspect="1"/>
+            </wp:cNvGraphicFramePr>
+            <a:graphic xmlns:a="http://schemas.openxmlformats.org/drawingml/2006/main">
+              <a:graphicData uri="http://schemas.openxmlformats.org/drawingml/2006/picture">
+                <pic:pic xmlns:pic="http://schemas.openxmlformats.org/drawingml/2006/picture">
+                  <pic:nvPicPr>
+                    <pic:cNvPr id="3" name="Imagen 3"/>
+                    <pic:cNvPicPr/>
+                  </pic:nvPicPr>
+                  <pic:blipFill>
+                    <a:blip r:embed="rId6">
+                      <a:clrChange>
+                        <a:clrFrom>
+                          <a:srgbClr val="FFFFFF"/>
+                        </a:clrFrom>
+                        <a:clrTo>
+                          <a:srgbClr val="FFFFFF">
+                            <a:alpha val="0"/>
+                          </a:srgbClr>
+                        </a:clrTo>
+                      </a:clrChange>
+                      <a:extLst>
+                        <a:ext uri="{28A0092B-C50C-407E-A947-70E740481C1C}">
+                          <a14:useLocalDpi xmlns:a14="http://schemas.microsoft.com/office/drawing/2010/main" val="0"/>
+                        </a:ext>
+                      </a:extLst>
+                    </a:blip>
+                    <a:stretch>
+                      <a:fillRect/>
+                    </a:stretch>
+                  </pic:blipFill>
+                  <pic:spPr>
+                    <a:xfrm>
+                      <a:off x="0" y="0"/>
+                      <a:ext cx="7547113" cy="10673255"/>
+                    </a:xfrm>
+                    <a:prstGeom prst="rect">
+                      <a:avLst/>
+                    </a:prstGeom>
+                  </pic:spPr>
+                </pic:pic>
+              </a:graphicData>
+            </a:graphic>
+            <wp14:sizeRelH relativeFrom="page">
+              <wp14:pctWidth>0</wp14:pctWidth>
+            </wp14:sizeRelH>
+            <wp14:sizeRelV relativeFrom="page">
+              <wp14:pctHeight>0</wp14:pctHeight>
+            </wp14:sizeRelV>
+          </wp:anchor>
+        </w:drawing>
+      </w:r>
       <w:r>
         <w:rPr>
           <w:b/>
@@ -92,7 +166,14 @@
           <w:sz w:val="32"/>
           <w:szCs w:val="32"/>
         </w:rPr>
-        <w:t xml:space="preserve">Si es así, entonces vamos a terminar de alegrarte, porque te vamos a enviar un regalo de cumpleaños, </w:t>
+        <w:t>Si es así, entonces vamos a terminar de alegrarte, porque te vamos a enviar un regalo de cumpleaño</w:t>
+      </w:r>
+      <w:r>
+        <w:rPr>
+          <w:sz w:val="32"/>
+          <w:szCs w:val="32"/>
+        </w:rPr>
+        <w:t xml:space="preserve">s, </w:t>
       </w:r>
     </w:p>
     <w:p>
@@ -192,23 +273,9 @@
         <w:t xml:space="preserve"> @Correo@</w:t>
       </w:r>
     </w:p>
-    <w:p>
-      <w:pPr>
-        <w:rPr>
-          <w:sz w:val="24"/>
-          <w:szCs w:val="24"/>
-        </w:rPr>
-      </w:pPr>
-    </w:p>
     <w:sectPr>
       <w:pgSz w:w="11906" w:h="16838"/>
       <w:pgMar w:top="1134" w:right="850" w:bottom="1134" w:left="1701" w:header="709" w:footer="709" w:gutter="0"/>
-      <w:pgBorders w:offsetFrom="page">
-        <w:top w:val="single" w:sz="24" w:space="24" w:color="70AD47" w:themeColor="accent6"/>
-        <w:left w:val="single" w:sz="24" w:space="24" w:color="70AD47" w:themeColor="accent6"/>
-        <w:bottom w:val="single" w:sz="24" w:space="24" w:color="70AD47" w:themeColor="accent6"/>
-        <w:right w:val="single" w:sz="24" w:space="24" w:color="70AD47" w:themeColor="accent6"/>
-      </w:pgBorders>
       <w:cols w:space="708"/>
     </w:sectPr>
   </w:body>

</xml_diff>